<commit_message>
Modificacion del archivo para liberar espacio de memoria en DISCO
</commit_message>
<xml_diff>
--- a/Optimizar_Espacio_Disco.docx
+++ b/Optimizar_Espacio_Disco.docx
@@ -61,7 +61,7 @@
           <w:noProof/>
           <w:sz w:val="24"/>
           <w:szCs w:val="24"/>
-          <w:lang w:eastAsia="es-AR"/>
+          <w:lang w:val="en-US"/>
         </w:rPr>
         <w:drawing>
           <wp:inline distT="0" distB="0" distL="0" distR="0">
@@ -178,13 +178,23 @@
           <w:szCs w:val="24"/>
         </w:rPr>
       </w:pPr>
+    </w:p>
+    <w:p>
+      <w:pPr>
+        <w:pStyle w:val="Prrafodelista"/>
+        <w:rPr>
+          <w:rFonts w:ascii="Comic Sans MS" w:hAnsi="Comic Sans MS"/>
+          <w:sz w:val="24"/>
+          <w:szCs w:val="24"/>
+        </w:rPr>
+      </w:pPr>
       <w:r>
         <w:rPr>
           <w:rFonts w:ascii="Comic Sans MS" w:hAnsi="Comic Sans MS"/>
           <w:noProof/>
           <w:sz w:val="24"/>
           <w:szCs w:val="24"/>
-          <w:lang w:eastAsia="es-AR"/>
+          <w:lang w:val="en-US"/>
         </w:rPr>
         <w:drawing>
           <wp:inline distT="0" distB="0" distL="0" distR="0">
@@ -289,6 +299,169 @@
           <w:szCs w:val="24"/>
         </w:rPr>
       </w:pPr>
+      <w:r>
+        <w:rPr>
+          <w:rFonts w:ascii="Comic Sans MS" w:hAnsi="Comic Sans MS"/>
+          <w:sz w:val="24"/>
+          <w:szCs w:val="24"/>
+        </w:rPr>
+        <w:tab/>
+      </w:r>
+    </w:p>
+    <w:p>
+      <w:pPr>
+        <w:rPr>
+          <w:rFonts w:ascii="Comic Sans MS" w:hAnsi="Comic Sans MS"/>
+          <w:sz w:val="24"/>
+          <w:szCs w:val="24"/>
+        </w:rPr>
+      </w:pPr>
+    </w:p>
+    <w:p>
+      <w:pPr>
+        <w:rPr>
+          <w:rFonts w:ascii="Comic Sans MS" w:hAnsi="Comic Sans MS"/>
+          <w:sz w:val="24"/>
+          <w:szCs w:val="24"/>
+        </w:rPr>
+      </w:pPr>
+      <w:r>
+        <w:rPr>
+          <w:rFonts w:ascii="Comic Sans MS" w:hAnsi="Comic Sans MS"/>
+          <w:sz w:val="24"/>
+          <w:szCs w:val="24"/>
+        </w:rPr>
+        <w:lastRenderedPageBreak/>
+        <w:t xml:space="preserve">Luego de eso escribir en el cuadro de ejecutar (WIN+R): </w:t>
+      </w:r>
+      <w:proofErr w:type="spellStart"/>
+      <w:r>
+        <w:rPr>
+          <w:rFonts w:ascii="Comic Sans MS" w:hAnsi="Comic Sans MS"/>
+          <w:sz w:val="24"/>
+          <w:szCs w:val="24"/>
+        </w:rPr>
+        <w:t>temp</w:t>
+      </w:r>
+      <w:proofErr w:type="spellEnd"/>
+      <w:r>
+        <w:rPr>
+          <w:rFonts w:ascii="Comic Sans MS" w:hAnsi="Comic Sans MS"/>
+          <w:sz w:val="24"/>
+          <w:szCs w:val="24"/>
+        </w:rPr>
+        <w:t xml:space="preserve">. Sin los </w:t>
+      </w:r>
+      <w:proofErr w:type="spellStart"/>
+      <w:r>
+        <w:rPr>
+          <w:rFonts w:ascii="Comic Sans MS" w:hAnsi="Comic Sans MS"/>
+          <w:sz w:val="24"/>
+          <w:szCs w:val="24"/>
+        </w:rPr>
+        <w:t>los</w:t>
+      </w:r>
+      <w:proofErr w:type="spellEnd"/>
+      <w:r>
+        <w:rPr>
+          <w:rFonts w:ascii="Comic Sans MS" w:hAnsi="Comic Sans MS"/>
+          <w:sz w:val="24"/>
+          <w:szCs w:val="24"/>
+        </w:rPr>
+        <w:t xml:space="preserve"> símbolos de “%”</w:t>
+      </w:r>
+    </w:p>
+    <w:p>
+      <w:pPr>
+        <w:rPr>
+          <w:rFonts w:ascii="Comic Sans MS" w:hAnsi="Comic Sans MS"/>
+          <w:sz w:val="24"/>
+          <w:szCs w:val="24"/>
+        </w:rPr>
+      </w:pPr>
+      <w:r>
+        <w:rPr>
+          <w:rFonts w:ascii="Comic Sans MS" w:hAnsi="Comic Sans MS"/>
+          <w:noProof/>
+          <w:sz w:val="24"/>
+          <w:szCs w:val="24"/>
+          <w:lang w:val="en-US"/>
+        </w:rPr>
+        <w:drawing>
+          <wp:inline distT="0" distB="0" distL="0" distR="0">
+            <wp:extent cx="5400675" cy="3095625"/>
+            <wp:effectExtent l="0" t="0" r="9525" b="9525"/>
+            <wp:docPr id="10" name="Imagen 10"/>
+            <wp:cNvGraphicFramePr>
+              <a:graphicFrameLocks xmlns:a="http://schemas.openxmlformats.org/drawingml/2006/main" noChangeAspect="1"/>
+            </wp:cNvGraphicFramePr>
+            <a:graphic xmlns:a="http://schemas.openxmlformats.org/drawingml/2006/main">
+              <a:graphicData uri="http://schemas.openxmlformats.org/drawingml/2006/picture">
+                <pic:pic xmlns:pic="http://schemas.openxmlformats.org/drawingml/2006/picture">
+                  <pic:nvPicPr>
+                    <pic:cNvPr id="0" name="Picture 3"/>
+                    <pic:cNvPicPr>
+                      <a:picLocks noChangeAspect="1" noChangeArrowheads="1"/>
+                    </pic:cNvPicPr>
+                  </pic:nvPicPr>
+                  <pic:blipFill>
+                    <a:blip r:embed="rId7">
+                      <a:extLst>
+                        <a:ext uri="{28A0092B-C50C-407E-A947-70E740481C1C}">
+                          <a14:useLocalDpi xmlns:a14="http://schemas.microsoft.com/office/drawing/2010/main" val="0"/>
+                        </a:ext>
+                      </a:extLst>
+                    </a:blip>
+                    <a:srcRect/>
+                    <a:stretch>
+                      <a:fillRect/>
+                    </a:stretch>
+                  </pic:blipFill>
+                  <pic:spPr bwMode="auto">
+                    <a:xfrm>
+                      <a:off x="0" y="0"/>
+                      <a:ext cx="5400675" cy="3095625"/>
+                    </a:xfrm>
+                    <a:prstGeom prst="rect">
+                      <a:avLst/>
+                    </a:prstGeom>
+                    <a:noFill/>
+                    <a:ln>
+                      <a:noFill/>
+                    </a:ln>
+                  </pic:spPr>
+                </pic:pic>
+              </a:graphicData>
+            </a:graphic>
+          </wp:inline>
+        </w:drawing>
+      </w:r>
+    </w:p>
+    <w:p>
+      <w:pPr>
+        <w:rPr>
+          <w:rFonts w:ascii="Comic Sans MS" w:hAnsi="Comic Sans MS"/>
+          <w:sz w:val="24"/>
+          <w:szCs w:val="24"/>
+        </w:rPr>
+      </w:pPr>
+      <w:r>
+        <w:rPr>
+          <w:rFonts w:ascii="Comic Sans MS" w:hAnsi="Comic Sans MS"/>
+          <w:sz w:val="24"/>
+          <w:szCs w:val="24"/>
+        </w:rPr>
+        <w:t>Seleccionar todos los archivos y eliminarlos con SHIFT+SUPR.</w:t>
+      </w:r>
+    </w:p>
+    <w:p>
+      <w:pPr>
+        <w:rPr>
+          <w:rFonts w:ascii="Comic Sans MS" w:hAnsi="Comic Sans MS"/>
+          <w:sz w:val="24"/>
+          <w:szCs w:val="24"/>
+        </w:rPr>
+      </w:pPr>
     </w:p>
     <w:p>
       <w:pPr>
@@ -359,12 +532,103 @@
           <w:szCs w:val="24"/>
         </w:rPr>
       </w:pPr>
-      <w:r>
-        <w:rPr>
-          <w:rFonts w:ascii="Comic Sans MS" w:hAnsi="Comic Sans MS"/>
-          <w:sz w:val="24"/>
-          <w:szCs w:val="24"/>
-        </w:rPr>
+    </w:p>
+    <w:p>
+      <w:pPr>
+        <w:rPr>
+          <w:rFonts w:ascii="Comic Sans MS" w:hAnsi="Comic Sans MS"/>
+          <w:sz w:val="24"/>
+          <w:szCs w:val="24"/>
+        </w:rPr>
+      </w:pPr>
+    </w:p>
+    <w:p>
+      <w:pPr>
+        <w:rPr>
+          <w:rFonts w:ascii="Comic Sans MS" w:hAnsi="Comic Sans MS"/>
+          <w:sz w:val="24"/>
+          <w:szCs w:val="24"/>
+        </w:rPr>
+      </w:pPr>
+    </w:p>
+    <w:p>
+      <w:pPr>
+        <w:rPr>
+          <w:rFonts w:ascii="Comic Sans MS" w:hAnsi="Comic Sans MS"/>
+          <w:sz w:val="24"/>
+          <w:szCs w:val="24"/>
+        </w:rPr>
+      </w:pPr>
+    </w:p>
+    <w:p>
+      <w:pPr>
+        <w:rPr>
+          <w:rFonts w:ascii="Comic Sans MS" w:hAnsi="Comic Sans MS"/>
+          <w:sz w:val="24"/>
+          <w:szCs w:val="24"/>
+        </w:rPr>
+      </w:pPr>
+    </w:p>
+    <w:p>
+      <w:pPr>
+        <w:rPr>
+          <w:rFonts w:ascii="Comic Sans MS" w:hAnsi="Comic Sans MS"/>
+          <w:sz w:val="24"/>
+          <w:szCs w:val="24"/>
+        </w:rPr>
+      </w:pPr>
+    </w:p>
+    <w:p>
+      <w:pPr>
+        <w:rPr>
+          <w:rFonts w:ascii="Comic Sans MS" w:hAnsi="Comic Sans MS"/>
+          <w:sz w:val="24"/>
+          <w:szCs w:val="24"/>
+        </w:rPr>
+      </w:pPr>
+    </w:p>
+    <w:p>
+      <w:pPr>
+        <w:rPr>
+          <w:rFonts w:ascii="Comic Sans MS" w:hAnsi="Comic Sans MS"/>
+          <w:sz w:val="24"/>
+          <w:szCs w:val="24"/>
+        </w:rPr>
+      </w:pPr>
+    </w:p>
+    <w:p>
+      <w:pPr>
+        <w:rPr>
+          <w:rFonts w:ascii="Comic Sans MS" w:hAnsi="Comic Sans MS"/>
+          <w:sz w:val="24"/>
+          <w:szCs w:val="24"/>
+        </w:rPr>
+      </w:pPr>
+    </w:p>
+    <w:p>
+      <w:pPr>
+        <w:rPr>
+          <w:rFonts w:ascii="Comic Sans MS" w:hAnsi="Comic Sans MS"/>
+          <w:sz w:val="24"/>
+          <w:szCs w:val="24"/>
+        </w:rPr>
+      </w:pPr>
+    </w:p>
+    <w:p>
+      <w:pPr>
+        <w:rPr>
+          <w:rFonts w:ascii="Comic Sans MS" w:hAnsi="Comic Sans MS"/>
+          <w:sz w:val="24"/>
+          <w:szCs w:val="24"/>
+        </w:rPr>
+      </w:pPr>
+      <w:r>
+        <w:rPr>
+          <w:rFonts w:ascii="Comic Sans MS" w:hAnsi="Comic Sans MS"/>
+          <w:sz w:val="24"/>
+          <w:szCs w:val="24"/>
+        </w:rPr>
+        <w:lastRenderedPageBreak/>
         <w:t xml:space="preserve">Paso </w:t>
       </w:r>
       <w:proofErr w:type="gramStart"/>
@@ -410,22 +674,13 @@
         </w:rPr>
         <w:t xml:space="preserve"> dar permisos de administrador para acceder a la carpeta.</w:t>
       </w:r>
-    </w:p>
-    <w:p>
-      <w:pPr>
-        <w:rPr>
-          <w:rFonts w:ascii="Comic Sans MS" w:hAnsi="Comic Sans MS"/>
-          <w:sz w:val="24"/>
-          <w:szCs w:val="24"/>
-        </w:rPr>
-      </w:pPr>
       <w:r>
         <w:rPr>
           <w:rFonts w:ascii="Comic Sans MS" w:hAnsi="Comic Sans MS"/>
           <w:noProof/>
           <w:sz w:val="24"/>
           <w:szCs w:val="24"/>
-          <w:lang w:eastAsia="es-AR"/>
+          <w:lang w:val="en-US"/>
         </w:rPr>
         <w:drawing>
           <wp:inline distT="0" distB="0" distL="0" distR="0">
@@ -445,7 +700,7 @@
                     </pic:cNvPicPr>
                   </pic:nvPicPr>
                   <pic:blipFill>
-                    <a:blip r:embed="rId7">
+                    <a:blip r:embed="rId8">
                       <a:extLst>
                         <a:ext uri="{28A0092B-C50C-407E-A947-70E740481C1C}">
                           <a14:useLocalDpi xmlns:a14="http://schemas.microsoft.com/office/drawing/2010/main" val="0"/>
@@ -587,7 +842,7 @@
           <w:noProof/>
           <w:sz w:val="24"/>
           <w:szCs w:val="24"/>
-          <w:lang w:eastAsia="es-AR"/>
+          <w:lang w:val="en-US"/>
         </w:rPr>
         <w:drawing>
           <wp:inline distT="0" distB="0" distL="0" distR="0">
@@ -607,7 +862,7 @@
                     </pic:cNvPicPr>
                   </pic:nvPicPr>
                   <pic:blipFill>
-                    <a:blip r:embed="rId8">
+                    <a:blip r:embed="rId9">
                       <a:extLst>
                         <a:ext uri="{28A0092B-C50C-407E-A947-70E740481C1C}">
                           <a14:useLocalDpi xmlns:a14="http://schemas.microsoft.com/office/drawing/2010/main" val="0"/>
@@ -653,26 +908,26 @@
           <w:sz w:val="24"/>
           <w:szCs w:val="24"/>
         </w:rPr>
+        <w:t>Seleccionar Liberar espacio -&gt; Liberar archivos del sistema</w:t>
+      </w:r>
+    </w:p>
+    <w:p>
+      <w:pPr>
+        <w:rPr>
+          <w:rFonts w:ascii="Comic Sans MS" w:hAnsi="Comic Sans MS"/>
+          <w:sz w:val="24"/>
+          <w:szCs w:val="24"/>
+        </w:rPr>
+      </w:pPr>
+      <w:r>
+        <w:rPr>
+          <w:rFonts w:ascii="Comic Sans MS" w:hAnsi="Comic Sans MS"/>
+          <w:noProof/>
+          <w:sz w:val="24"/>
+          <w:szCs w:val="24"/>
+          <w:lang w:val="en-US"/>
+        </w:rPr>
         <w:lastRenderedPageBreak/>
-        <w:t>Seleccionar Liberar espacio -&gt; Liberar archivos del sistema</w:t>
-      </w:r>
-    </w:p>
-    <w:p>
-      <w:pPr>
-        <w:rPr>
-          <w:rFonts w:ascii="Comic Sans MS" w:hAnsi="Comic Sans MS"/>
-          <w:sz w:val="24"/>
-          <w:szCs w:val="24"/>
-        </w:rPr>
-      </w:pPr>
-      <w:r>
-        <w:rPr>
-          <w:rFonts w:ascii="Comic Sans MS" w:hAnsi="Comic Sans MS"/>
-          <w:noProof/>
-          <w:sz w:val="24"/>
-          <w:szCs w:val="24"/>
-          <w:lang w:eastAsia="es-AR"/>
-        </w:rPr>
         <w:drawing>
           <wp:inline distT="0" distB="0" distL="0" distR="0">
             <wp:extent cx="5400040" cy="3194919"/>
@@ -691,7 +946,7 @@
                     </pic:cNvPicPr>
                   </pic:nvPicPr>
                   <pic:blipFill>
-                    <a:blip r:embed="rId9">
+                    <a:blip r:embed="rId10">
                       <a:extLst>
                         <a:ext uri="{28A0092B-C50C-407E-A947-70E740481C1C}">
                           <a14:useLocalDpi xmlns:a14="http://schemas.microsoft.com/office/drawing/2010/main" val="0"/>
@@ -840,7 +1095,7 @@
           <w:noProof/>
           <w:sz w:val="24"/>
           <w:szCs w:val="24"/>
-          <w:lang w:eastAsia="es-AR"/>
+          <w:lang w:val="en-US"/>
         </w:rPr>
         <w:drawing>
           <wp:inline distT="0" distB="0" distL="0" distR="0">
@@ -860,7 +1115,7 @@
                     </pic:cNvPicPr>
                   </pic:nvPicPr>
                   <pic:blipFill>
-                    <a:blip r:embed="rId10">
+                    <a:blip r:embed="rId11">
                       <a:extLst>
                         <a:ext uri="{28A0092B-C50C-407E-A947-70E740481C1C}">
                           <a14:useLocalDpi xmlns:a14="http://schemas.microsoft.com/office/drawing/2010/main" val="0"/>
@@ -906,27 +1161,27 @@
           <w:sz w:val="24"/>
           <w:szCs w:val="24"/>
         </w:rPr>
+        <w:t>Ingresar en Configurar sensor de almacenamiento o ejecutar ahora</w:t>
+      </w:r>
+    </w:p>
+    <w:p>
+      <w:pPr>
+        <w:rPr>
+          <w:rFonts w:ascii="Comic Sans MS" w:hAnsi="Comic Sans MS"/>
+          <w:sz w:val="24"/>
+          <w:szCs w:val="24"/>
+          <w:u w:val="single"/>
+        </w:rPr>
+      </w:pPr>
+      <w:r>
+        <w:rPr>
+          <w:rFonts w:ascii="Comic Sans MS" w:hAnsi="Comic Sans MS"/>
+          <w:noProof/>
+          <w:sz w:val="24"/>
+          <w:szCs w:val="24"/>
+          <w:lang w:val="en-US"/>
+        </w:rPr>
         <w:lastRenderedPageBreak/>
-        <w:t>Ingresar en Configurar sensor de almacenamiento o ejecutar ahora</w:t>
-      </w:r>
-    </w:p>
-    <w:p>
-      <w:pPr>
-        <w:rPr>
-          <w:rFonts w:ascii="Comic Sans MS" w:hAnsi="Comic Sans MS"/>
-          <w:sz w:val="24"/>
-          <w:szCs w:val="24"/>
-          <w:u w:val="single"/>
-        </w:rPr>
-      </w:pPr>
-      <w:r>
-        <w:rPr>
-          <w:rFonts w:ascii="Comic Sans MS" w:hAnsi="Comic Sans MS"/>
-          <w:noProof/>
-          <w:sz w:val="24"/>
-          <w:szCs w:val="24"/>
-          <w:lang w:eastAsia="es-AR"/>
-        </w:rPr>
         <w:drawing>
           <wp:inline distT="0" distB="0" distL="0" distR="0">
             <wp:extent cx="5399864" cy="5172075"/>
@@ -945,7 +1200,7 @@
                     </pic:cNvPicPr>
                   </pic:nvPicPr>
                   <pic:blipFill>
-                    <a:blip r:embed="rId11">
+                    <a:blip r:embed="rId12">
                       <a:extLst>
                         <a:ext uri="{28A0092B-C50C-407E-A947-70E740481C1C}">
                           <a14:useLocalDpi xmlns:a14="http://schemas.microsoft.com/office/drawing/2010/main" val="0"/>
@@ -1073,8 +1328,41 @@
           <w:szCs w:val="24"/>
         </w:rPr>
       </w:pPr>
-      <w:bookmarkStart w:id="0" w:name="_GoBack"/>
-      <w:bookmarkEnd w:id="0"/>
+      <w:r>
+        <w:rPr>
+          <w:rFonts w:ascii="Comic Sans MS" w:hAnsi="Comic Sans MS"/>
+          <w:sz w:val="24"/>
+          <w:szCs w:val="24"/>
+        </w:rPr>
+        <w:t xml:space="preserve">Paso </w:t>
+      </w:r>
+      <w:proofErr w:type="gramStart"/>
+      <w:r>
+        <w:rPr>
+          <w:rFonts w:ascii="Comic Sans MS" w:hAnsi="Comic Sans MS"/>
+          <w:sz w:val="24"/>
+          <w:szCs w:val="24"/>
+        </w:rPr>
+        <w:t>6 :</w:t>
+      </w:r>
+      <w:proofErr w:type="gramEnd"/>
+      <w:r>
+        <w:rPr>
+          <w:rFonts w:ascii="Comic Sans MS" w:hAnsi="Comic Sans MS"/>
+          <w:sz w:val="24"/>
+          <w:szCs w:val="24"/>
+        </w:rPr>
+        <w:t xml:space="preserve"> Instalar un programa para mantener limpio y optimizado nuestro Windows.</w:t>
+      </w:r>
+    </w:p>
+    <w:p>
+      <w:pPr>
+        <w:rPr>
+          <w:rFonts w:ascii="Comic Sans MS" w:hAnsi="Comic Sans MS"/>
+          <w:sz w:val="24"/>
+          <w:szCs w:val="24"/>
+        </w:rPr>
+      </w:pPr>
       <w:r>
         <w:rPr>
           <w:rFonts w:ascii="Comic Sans MS" w:hAnsi="Comic Sans MS"/>
@@ -1082,41 +1370,6 @@
           <w:szCs w:val="24"/>
         </w:rPr>
         <w:lastRenderedPageBreak/>
-        <w:t xml:space="preserve">Paso </w:t>
-      </w:r>
-      <w:proofErr w:type="gramStart"/>
-      <w:r>
-        <w:rPr>
-          <w:rFonts w:ascii="Comic Sans MS" w:hAnsi="Comic Sans MS"/>
-          <w:sz w:val="24"/>
-          <w:szCs w:val="24"/>
-        </w:rPr>
-        <w:t>6 :</w:t>
-      </w:r>
-      <w:proofErr w:type="gramEnd"/>
-      <w:r>
-        <w:rPr>
-          <w:rFonts w:ascii="Comic Sans MS" w:hAnsi="Comic Sans MS"/>
-          <w:sz w:val="24"/>
-          <w:szCs w:val="24"/>
-        </w:rPr>
-        <w:t xml:space="preserve"> Instalar un programa para mantener limpio y optimizado nuestro Windows.</w:t>
-      </w:r>
-    </w:p>
-    <w:p>
-      <w:pPr>
-        <w:rPr>
-          <w:rFonts w:ascii="Comic Sans MS" w:hAnsi="Comic Sans MS"/>
-          <w:sz w:val="24"/>
-          <w:szCs w:val="24"/>
-        </w:rPr>
-      </w:pPr>
-      <w:r>
-        <w:rPr>
-          <w:rFonts w:ascii="Comic Sans MS" w:hAnsi="Comic Sans MS"/>
-          <w:sz w:val="24"/>
-          <w:szCs w:val="24"/>
-        </w:rPr>
         <w:t xml:space="preserve">En mi caso yo utilizo </w:t>
       </w:r>
       <w:proofErr w:type="spellStart"/>
@@ -1144,7 +1397,7 @@
           <w:noProof/>
           <w:sz w:val="24"/>
           <w:szCs w:val="24"/>
-          <w:lang w:eastAsia="es-AR"/>
+          <w:lang w:val="en-US"/>
         </w:rPr>
         <w:drawing>
           <wp:inline distT="0" distB="0" distL="0" distR="0">
@@ -1164,7 +1417,7 @@
                     </pic:cNvPicPr>
                   </pic:nvPicPr>
                   <pic:blipFill>
-                    <a:blip r:embed="rId12">
+                    <a:blip r:embed="rId13">
                       <a:extLst>
                         <a:ext uri="{28A0092B-C50C-407E-A947-70E740481C1C}">
                           <a14:useLocalDpi xmlns:a14="http://schemas.microsoft.com/office/drawing/2010/main" val="0"/>
@@ -1210,7 +1463,7 @@
           <w:noProof/>
           <w:sz w:val="24"/>
           <w:szCs w:val="24"/>
-          <w:lang w:eastAsia="es-AR"/>
+          <w:lang w:val="en-US"/>
         </w:rPr>
         <w:drawing>
           <wp:inline distT="0" distB="0" distL="0" distR="0">
@@ -1230,7 +1483,7 @@
                     </pic:cNvPicPr>
                   </pic:nvPicPr>
                   <pic:blipFill>
-                    <a:blip r:embed="rId13">
+                    <a:blip r:embed="rId14">
                       <a:extLst>
                         <a:ext uri="{28A0092B-C50C-407E-A947-70E740481C1C}">
                           <a14:useLocalDpi xmlns:a14="http://schemas.microsoft.com/office/drawing/2010/main" val="0"/>
@@ -1286,6 +1539,7 @@
           <w:rFonts w:ascii="Comic Sans MS" w:hAnsi="Comic Sans MS"/>
           <w:sz w:val="24"/>
           <w:szCs w:val="24"/>
+          <w:lang w:val="en-US"/>
         </w:rPr>
       </w:pPr>
       <w:proofErr w:type="spellStart"/>
@@ -1294,6 +1548,7 @@
           <w:rFonts w:ascii="Comic Sans MS" w:hAnsi="Comic Sans MS"/>
           <w:sz w:val="24"/>
           <w:szCs w:val="24"/>
+          <w:lang w:val="en-US"/>
         </w:rPr>
         <w:t>CCleaner</w:t>
       </w:r>
@@ -1305,6 +1560,7 @@
           <w:rFonts w:ascii="Comic Sans MS" w:hAnsi="Comic Sans MS"/>
           <w:sz w:val="24"/>
           <w:szCs w:val="24"/>
+          <w:lang w:val="en-US"/>
         </w:rPr>
       </w:pPr>
       <w:proofErr w:type="spellStart"/>
@@ -1313,6 +1569,7 @@
           <w:rFonts w:ascii="Comic Sans MS" w:hAnsi="Comic Sans MS"/>
           <w:sz w:val="24"/>
           <w:szCs w:val="24"/>
+          <w:lang w:val="en-US"/>
         </w:rPr>
         <w:t>Bleachbit</w:t>
       </w:r>
@@ -1324,6 +1581,7 @@
           <w:rFonts w:ascii="Comic Sans MS" w:hAnsi="Comic Sans MS"/>
           <w:sz w:val="24"/>
           <w:szCs w:val="24"/>
+          <w:lang w:val="en-US"/>
         </w:rPr>
       </w:pPr>
       <w:proofErr w:type="spellStart"/>
@@ -1332,6 +1590,7 @@
           <w:rFonts w:ascii="Comic Sans MS" w:hAnsi="Comic Sans MS"/>
           <w:sz w:val="24"/>
           <w:szCs w:val="24"/>
+          <w:lang w:val="en-US"/>
         </w:rPr>
         <w:t>WinUtilities</w:t>
       </w:r>
@@ -1341,8 +1600,28 @@
           <w:rFonts w:ascii="Comic Sans MS" w:hAnsi="Comic Sans MS"/>
           <w:sz w:val="24"/>
           <w:szCs w:val="24"/>
-        </w:rPr>
-        <w:t xml:space="preserve"> Free </w:t>
+          <w:lang w:val="en-US"/>
+        </w:rPr>
+        <w:t xml:space="preserve"> Free Edition</w:t>
+      </w:r>
+    </w:p>
+    <w:p>
+      <w:pPr>
+        <w:rPr>
+          <w:rFonts w:ascii="Comic Sans MS" w:hAnsi="Comic Sans MS"/>
+          <w:sz w:val="24"/>
+          <w:szCs w:val="24"/>
+          <w:lang w:val="en-US"/>
+        </w:rPr>
+      </w:pPr>
+      <w:r>
+        <w:rPr>
+          <w:rFonts w:ascii="Comic Sans MS" w:hAnsi="Comic Sans MS"/>
+          <w:sz w:val="24"/>
+          <w:szCs w:val="24"/>
+          <w:lang w:val="en-US"/>
+        </w:rPr>
+        <w:t xml:space="preserve">AVG </w:t>
       </w:r>
       <w:proofErr w:type="spellStart"/>
       <w:r>
@@ -1350,8 +1629,9 @@
           <w:rFonts w:ascii="Comic Sans MS" w:hAnsi="Comic Sans MS"/>
           <w:sz w:val="24"/>
           <w:szCs w:val="24"/>
-        </w:rPr>
-        <w:t>Edition</w:t>
+          <w:lang w:val="en-US"/>
+        </w:rPr>
+        <w:t>TuneUp</w:t>
       </w:r>
       <w:proofErr w:type="spellEnd"/>
     </w:p>
@@ -1363,14 +1643,6 @@
           <w:szCs w:val="24"/>
         </w:rPr>
       </w:pPr>
-      <w:r>
-        <w:rPr>
-          <w:rFonts w:ascii="Comic Sans MS" w:hAnsi="Comic Sans MS"/>
-          <w:sz w:val="24"/>
-          <w:szCs w:val="24"/>
-        </w:rPr>
-        <w:t xml:space="preserve">AVG </w:t>
-      </w:r>
       <w:proofErr w:type="spellStart"/>
       <w:r>
         <w:rPr>
@@ -1378,18 +1650,17 @@
           <w:sz w:val="24"/>
           <w:szCs w:val="24"/>
         </w:rPr>
-        <w:t>TuneUp</w:t>
+        <w:t>Could</w:t>
       </w:r>
       <w:proofErr w:type="spellEnd"/>
-    </w:p>
-    <w:p>
-      <w:pPr>
-        <w:rPr>
-          <w:rFonts w:ascii="Comic Sans MS" w:hAnsi="Comic Sans MS"/>
-          <w:sz w:val="24"/>
-          <w:szCs w:val="24"/>
-        </w:rPr>
-      </w:pPr>
+      <w:r>
+        <w:rPr>
+          <w:rFonts w:ascii="Comic Sans MS" w:hAnsi="Comic Sans MS"/>
+          <w:sz w:val="24"/>
+          <w:szCs w:val="24"/>
+        </w:rPr>
+        <w:t xml:space="preserve"> </w:t>
+      </w:r>
       <w:proofErr w:type="spellStart"/>
       <w:r>
         <w:rPr>
@@ -1397,7 +1668,7 @@
           <w:sz w:val="24"/>
           <w:szCs w:val="24"/>
         </w:rPr>
-        <w:t>Could</w:t>
+        <w:t>System</w:t>
       </w:r>
       <w:proofErr w:type="spellEnd"/>
       <w:r>
@@ -1415,36 +1686,20 @@
           <w:sz w:val="24"/>
           <w:szCs w:val="24"/>
         </w:rPr>
-        <w:t>System</w:t>
+        <w:t>Booster</w:t>
       </w:r>
       <w:proofErr w:type="spellEnd"/>
-      <w:r>
-        <w:rPr>
-          <w:rFonts w:ascii="Comic Sans MS" w:hAnsi="Comic Sans MS"/>
-          <w:sz w:val="24"/>
-          <w:szCs w:val="24"/>
-        </w:rPr>
-        <w:t xml:space="preserve"> </w:t>
-      </w:r>
-      <w:proofErr w:type="spellStart"/>
-      <w:r>
-        <w:rPr>
-          <w:rFonts w:ascii="Comic Sans MS" w:hAnsi="Comic Sans MS"/>
-          <w:sz w:val="24"/>
-          <w:szCs w:val="24"/>
-        </w:rPr>
-        <w:t>Booster</w:t>
-      </w:r>
-      <w:proofErr w:type="spellEnd"/>
-    </w:p>
-    <w:p>
-      <w:pPr>
-        <w:rPr>
-          <w:rFonts w:ascii="Comic Sans MS" w:hAnsi="Comic Sans MS"/>
-          <w:sz w:val="24"/>
-          <w:szCs w:val="24"/>
-        </w:rPr>
-      </w:pPr>
+    </w:p>
+    <w:p>
+      <w:pPr>
+        <w:rPr>
+          <w:rFonts w:ascii="Comic Sans MS" w:hAnsi="Comic Sans MS"/>
+          <w:sz w:val="24"/>
+          <w:szCs w:val="24"/>
+        </w:rPr>
+      </w:pPr>
+      <w:bookmarkStart w:id="0" w:name="_GoBack"/>
+      <w:bookmarkEnd w:id="0"/>
       <w:r>
         <w:rPr>
           <w:rFonts w:ascii="Comic Sans MS" w:hAnsi="Comic Sans MS"/>

</xml_diff>